<commit_message>
Changed the concept criteria
</commit_message>
<xml_diff>
--- a/Концепции.docx
+++ b/Концепции.docx
@@ -14,7 +14,14 @@
           <w:sz w:val="32"/>
           <w:szCs w:val="32"/>
         </w:rPr>
-        <w:t>Концепции программного проекта:</w:t>
+        <w:t>Предлагаемые ко</w:t>
+      </w:r>
+      <w:r>
+        <w:rPr>
+          <w:sz w:val="32"/>
+          <w:szCs w:val="32"/>
+        </w:rPr>
+        <w:t>нцепции программного проекта:</w:t>
       </w:r>
     </w:p>
     <w:p>
@@ -149,49 +156,360 @@
         </w:rPr>
         <w:t>льность</w:t>
       </w:r>
-    </w:p>
-    <w:p>
-      <w:pPr>
+      <w:r>
         <w:rPr>
           <w:sz w:val="28"/>
           <w:szCs w:val="28"/>
         </w:rPr>
-      </w:pPr>
-      <w:r>
+        <w:t>:</w:t>
+      </w:r>
+    </w:p>
+    <w:p>
+      <w:pPr>
+        <w:rPr>
+          <w:sz w:val="24"/>
+          <w:szCs w:val="24"/>
+        </w:rPr>
+      </w:pPr>
+      <w:r>
+        <w:rPr>
+          <w:sz w:val="24"/>
+          <w:szCs w:val="24"/>
+        </w:rPr>
+        <w:t>Масштаб целевой аудитории</w:t>
+      </w:r>
+    </w:p>
+    <w:p>
+      <w:pPr>
+        <w:rPr>
+          <w:sz w:val="24"/>
+          <w:szCs w:val="24"/>
+        </w:rPr>
+      </w:pPr>
+      <w:r>
+        <w:rPr>
+          <w:sz w:val="24"/>
+          <w:szCs w:val="24"/>
+        </w:rPr>
+        <w:t>Долгосрочность аудитории</w:t>
+      </w:r>
+    </w:p>
+    <w:p>
+      <w:pPr>
+        <w:rPr>
+          <w:sz w:val="24"/>
+          <w:szCs w:val="24"/>
+        </w:rPr>
+      </w:pPr>
+      <w:r>
+        <w:rPr>
+          <w:sz w:val="24"/>
+          <w:szCs w:val="24"/>
+        </w:rPr>
+        <w:t>Стоимость</w:t>
+      </w:r>
+      <w:r>
+        <w:rPr>
+          <w:sz w:val="24"/>
+          <w:szCs w:val="24"/>
+        </w:rPr>
+        <w:t xml:space="preserve"> и </w:t>
+      </w:r>
+      <w:r>
+        <w:rPr>
+          <w:sz w:val="24"/>
+          <w:szCs w:val="24"/>
+        </w:rPr>
+        <w:t>сложности</w:t>
+      </w:r>
+      <w:r>
+        <w:rPr>
+          <w:sz w:val="24"/>
+          <w:szCs w:val="24"/>
+        </w:rPr>
+        <w:t xml:space="preserve"> доставки</w:t>
+      </w:r>
+      <w:r>
+        <w:rPr>
+          <w:sz w:val="24"/>
+          <w:szCs w:val="24"/>
+        </w:rPr>
+        <w:t xml:space="preserve"> к потребителям</w:t>
+      </w:r>
+      <w:r>
+        <w:rPr>
+          <w:sz w:val="24"/>
+          <w:szCs w:val="24"/>
+        </w:rPr>
+        <w:t>: какие платформы существуют</w:t>
+      </w:r>
+      <w:r>
+        <w:rPr>
+          <w:sz w:val="24"/>
+          <w:szCs w:val="24"/>
+        </w:rPr>
+        <w:t xml:space="preserve"> для продвижения, платформы для сбыта, как сложно наладить с этим сотрудничество</w:t>
+      </w:r>
+    </w:p>
+    <w:p>
+      <w:pPr>
+        <w:rPr>
+          <w:sz w:val="24"/>
+          <w:szCs w:val="24"/>
+        </w:rPr>
+      </w:pPr>
+      <w:r>
+        <w:rPr>
+          <w:sz w:val="24"/>
+          <w:szCs w:val="24"/>
+        </w:rPr>
+        <w:t>Возможность получать прибыль от того, что кто-то пользуется продуктом</w:t>
+      </w:r>
+    </w:p>
+    <w:p>
+      <w:pPr>
+        <w:rPr>
+          <w:sz w:val="24"/>
+          <w:szCs w:val="24"/>
+        </w:rPr>
+      </w:pPr>
+    </w:p>
+    <w:p>
+      <w:pPr>
         <w:rPr>
           <w:sz w:val="28"/>
           <w:szCs w:val="28"/>
         </w:rPr>
-        <w:t>Сложность реализации</w:t>
-      </w:r>
-      <w:bookmarkStart w:id="0" w:name="_GoBack"/>
-      <w:bookmarkEnd w:id="0"/>
-    </w:p>
-    <w:p>
-      <w:pPr>
+      </w:pPr>
+      <w:r>
         <w:rPr>
           <w:sz w:val="28"/>
           <w:szCs w:val="28"/>
         </w:rPr>
-      </w:pPr>
-      <w:r>
+        <w:t>Техническое многообразие</w:t>
+      </w:r>
+    </w:p>
+    <w:p>
+      <w:pPr>
+        <w:rPr>
+          <w:sz w:val="24"/>
+          <w:szCs w:val="24"/>
+        </w:rPr>
+      </w:pPr>
+      <w:r>
+        <w:rPr>
+          <w:sz w:val="24"/>
+          <w:szCs w:val="24"/>
+        </w:rPr>
+        <w:t xml:space="preserve">Возможность </w:t>
+      </w:r>
+      <w:r>
+        <w:rPr>
+          <w:sz w:val="24"/>
+          <w:szCs w:val="24"/>
+        </w:rPr>
+        <w:t>попробовать</w:t>
+      </w:r>
+      <w:r>
+        <w:rPr>
+          <w:sz w:val="24"/>
+          <w:szCs w:val="24"/>
+        </w:rPr>
+        <w:t xml:space="preserve"> разработчикам </w:t>
+      </w:r>
+      <w:r>
+        <w:rPr>
+          <w:sz w:val="24"/>
+          <w:szCs w:val="24"/>
+        </w:rPr>
+        <w:t>что</w:t>
+      </w:r>
+      <w:r>
+        <w:rPr>
+          <w:sz w:val="24"/>
+          <w:szCs w:val="24"/>
+        </w:rPr>
+        <w:t>-то нов</w:t>
+      </w:r>
+      <w:r>
+        <w:rPr>
+          <w:sz w:val="24"/>
+          <w:szCs w:val="24"/>
+        </w:rPr>
+        <w:t>ое</w:t>
+      </w:r>
+    </w:p>
+    <w:p>
+      <w:pPr>
+        <w:rPr>
+          <w:sz w:val="24"/>
+          <w:szCs w:val="24"/>
+        </w:rPr>
+      </w:pPr>
+      <w:r>
+        <w:rPr>
+          <w:sz w:val="24"/>
+          <w:szCs w:val="24"/>
+        </w:rPr>
+        <w:t>Отсутствие/наличие рутины</w:t>
+      </w:r>
+    </w:p>
+    <w:p>
+      <w:pPr>
+        <w:rPr>
+          <w:sz w:val="24"/>
+          <w:szCs w:val="24"/>
+        </w:rPr>
+      </w:pPr>
+      <w:r>
+        <w:rPr>
+          <w:sz w:val="24"/>
+          <w:szCs w:val="24"/>
+        </w:rPr>
+        <w:t>Возможность проявить свой</w:t>
+      </w:r>
+      <w:r>
+        <w:rPr>
+          <w:sz w:val="24"/>
+          <w:szCs w:val="24"/>
+        </w:rPr>
+        <w:t xml:space="preserve"> потенциал</w:t>
+      </w:r>
+    </w:p>
+    <w:p>
+      <w:pPr>
+        <w:rPr>
+          <w:sz w:val="24"/>
+          <w:szCs w:val="24"/>
+        </w:rPr>
+      </w:pPr>
+    </w:p>
+    <w:p>
+      <w:pPr>
         <w:rPr>
           <w:sz w:val="28"/>
           <w:szCs w:val="28"/>
         </w:rPr>
-        <w:t>Сложность поддержки</w:t>
-      </w:r>
-    </w:p>
-    <w:p>
-      <w:pPr>
-        <w:rPr>
-          <w:rFonts w:cstheme="minorHAnsi"/>
+      </w:pPr>
+      <w:r>
+        <w:rPr>
           <w:sz w:val="28"/>
           <w:szCs w:val="28"/>
         </w:rPr>
-      </w:pPr>
-      <w:proofErr w:type="spellStart"/>
-      <w:r>
+        <w:t xml:space="preserve">Творческий </w:t>
+      </w:r>
+      <w:r>
+        <w:rPr>
+          <w:sz w:val="28"/>
+          <w:szCs w:val="28"/>
+        </w:rPr>
+        <w:t>размах</w:t>
+      </w:r>
+    </w:p>
+    <w:p>
+      <w:pPr>
+        <w:rPr>
+          <w:sz w:val="24"/>
+          <w:szCs w:val="24"/>
+        </w:rPr>
+      </w:pPr>
+      <w:r>
+        <w:rPr>
+          <w:sz w:val="24"/>
+          <w:szCs w:val="24"/>
+        </w:rPr>
+        <w:t>Простор для фантазии</w:t>
+      </w:r>
+    </w:p>
+    <w:p>
+      <w:pPr>
+        <w:rPr>
+          <w:sz w:val="24"/>
+          <w:szCs w:val="24"/>
+        </w:rPr>
+      </w:pPr>
+      <w:r>
+        <w:rPr>
+          <w:sz w:val="24"/>
+          <w:szCs w:val="24"/>
+        </w:rPr>
+        <w:t>Потенциальная оригинальность</w:t>
+      </w:r>
+    </w:p>
+    <w:p>
+      <w:pPr>
+        <w:rPr>
+          <w:sz w:val="24"/>
+          <w:szCs w:val="24"/>
+        </w:rPr>
+      </w:pPr>
+      <w:r>
+        <w:rPr>
+          <w:sz w:val="24"/>
+          <w:szCs w:val="24"/>
+        </w:rPr>
+        <w:t xml:space="preserve">Возможность выделится среди </w:t>
+      </w:r>
+      <w:r>
+        <w:rPr>
+          <w:sz w:val="24"/>
+          <w:szCs w:val="24"/>
+        </w:rPr>
+        <w:t>аналогов</w:t>
+      </w:r>
+      <w:r>
+        <w:rPr>
+          <w:sz w:val="24"/>
+          <w:szCs w:val="24"/>
+        </w:rPr>
+        <w:t xml:space="preserve"> </w:t>
+      </w:r>
+      <w:r>
+        <w:rPr>
+          <w:sz w:val="24"/>
+          <w:szCs w:val="24"/>
+        </w:rPr>
+        <w:t>новы</w:t>
+      </w:r>
+      <w:r>
+        <w:rPr>
+          <w:sz w:val="24"/>
+          <w:szCs w:val="24"/>
+        </w:rPr>
+        <w:t xml:space="preserve">ми </w:t>
+      </w:r>
+      <w:r>
+        <w:rPr>
+          <w:sz w:val="24"/>
+          <w:szCs w:val="24"/>
+        </w:rPr>
+        <w:t>фишки</w:t>
+      </w:r>
+      <w:r>
+        <w:rPr>
+          <w:sz w:val="24"/>
+          <w:szCs w:val="24"/>
+        </w:rPr>
+        <w:t xml:space="preserve"> или их</w:t>
+      </w:r>
+      <w:r>
+        <w:rPr>
+          <w:sz w:val="24"/>
+          <w:szCs w:val="24"/>
+        </w:rPr>
+        <w:t xml:space="preserve"> комбинациями</w:t>
+      </w:r>
+    </w:p>
+    <w:p>
+      <w:pPr>
+        <w:rPr>
+          <w:sz w:val="24"/>
+          <w:szCs w:val="24"/>
+        </w:rPr>
+      </w:pPr>
+    </w:p>
+    <w:p>
+      <w:pPr>
         <w:rPr>
           <w:rStyle w:val="af"/>
           <w:rFonts w:cstheme="minorHAnsi"/>
@@ -202,60 +520,166 @@
           <w:szCs w:val="28"/>
           <w:shd w:val="clear" w:color="auto" w:fill="FFFFFF"/>
         </w:rPr>
-        <w:t>Монопольность</w:t>
-      </w:r>
-      <w:proofErr w:type="spellEnd"/>
+      </w:pPr>
       <w:r>
         <w:rPr>
           <w:rStyle w:val="af"/>
           <w:rFonts w:cstheme="minorHAnsi"/>
+          <w:b w:val="0"/>
+          <w:bCs w:val="0"/>
           <w:color w:val="333333"/>
           <w:sz w:val="28"/>
           <w:szCs w:val="28"/>
           <w:shd w:val="clear" w:color="auto" w:fill="FFFFFF"/>
         </w:rPr>
-        <w:t xml:space="preserve"> </w:t>
-      </w:r>
-      <w:r>
-        <w:rPr>
+        <w:t>Стоимость реализации</w:t>
+      </w:r>
+    </w:p>
+    <w:p>
+      <w:pPr>
+        <w:rPr>
+          <w:rStyle w:val="af"/>
           <w:rFonts w:cstheme="minorHAnsi"/>
-          <w:sz w:val="28"/>
-          <w:szCs w:val="28"/>
-        </w:rPr>
-        <w:t>ниши</w:t>
-      </w:r>
-    </w:p>
-    <w:p>
-      <w:pPr>
-        <w:rPr>
-          <w:sz w:val="28"/>
-          <w:szCs w:val="28"/>
-        </w:rPr>
-      </w:pPr>
-    </w:p>
-    <w:p>
-      <w:pPr>
-        <w:rPr>
-          <w:sz w:val="28"/>
-          <w:szCs w:val="28"/>
-        </w:rPr>
-      </w:pPr>
-    </w:p>
-    <w:p>
-      <w:pPr>
-        <w:rPr>
-          <w:sz w:val="28"/>
-          <w:szCs w:val="28"/>
-        </w:rPr>
-      </w:pPr>
-    </w:p>
-    <w:p>
-      <w:pPr>
-        <w:rPr>
-          <w:sz w:val="32"/>
-          <w:szCs w:val="32"/>
-        </w:rPr>
-      </w:pPr>
+          <w:b w:val="0"/>
+          <w:bCs w:val="0"/>
+          <w:color w:val="333333"/>
+          <w:sz w:val="24"/>
+          <w:szCs w:val="24"/>
+          <w:shd w:val="clear" w:color="auto" w:fill="FFFFFF"/>
+        </w:rPr>
+      </w:pPr>
+      <w:r>
+        <w:rPr>
+          <w:rStyle w:val="af"/>
+          <w:rFonts w:cstheme="minorHAnsi"/>
+          <w:b w:val="0"/>
+          <w:bCs w:val="0"/>
+          <w:color w:val="333333"/>
+          <w:sz w:val="24"/>
+          <w:szCs w:val="24"/>
+          <w:shd w:val="clear" w:color="auto" w:fill="FFFFFF"/>
+        </w:rPr>
+        <w:t>Использование особого дорогостоящего оборудования</w:t>
+      </w:r>
+    </w:p>
+    <w:p>
+      <w:pPr>
+        <w:rPr>
+          <w:rStyle w:val="af"/>
+          <w:rFonts w:cstheme="minorHAnsi"/>
+          <w:b w:val="0"/>
+          <w:bCs w:val="0"/>
+          <w:color w:val="333333"/>
+          <w:sz w:val="24"/>
+          <w:szCs w:val="24"/>
+          <w:shd w:val="clear" w:color="auto" w:fill="FFFFFF"/>
+        </w:rPr>
+      </w:pPr>
+      <w:r>
+        <w:rPr>
+          <w:rStyle w:val="af"/>
+          <w:rFonts w:cstheme="minorHAnsi"/>
+          <w:b w:val="0"/>
+          <w:bCs w:val="0"/>
+          <w:color w:val="333333"/>
+          <w:sz w:val="24"/>
+          <w:szCs w:val="24"/>
+          <w:shd w:val="clear" w:color="auto" w:fill="FFFFFF"/>
+        </w:rPr>
+        <w:t xml:space="preserve">Необходимость в администрировании и </w:t>
+      </w:r>
+      <w:r>
+        <w:rPr>
+          <w:rStyle w:val="af"/>
+          <w:rFonts w:cstheme="minorHAnsi"/>
+          <w:b w:val="0"/>
+          <w:bCs w:val="0"/>
+          <w:color w:val="333333"/>
+          <w:sz w:val="24"/>
+          <w:szCs w:val="24"/>
+          <w:shd w:val="clear" w:color="auto" w:fill="FFFFFF"/>
+        </w:rPr>
+        <w:t>масштабирования хранения пользовательских данных</w:t>
+      </w:r>
+    </w:p>
+    <w:p>
+      <w:pPr>
+        <w:rPr>
+          <w:rStyle w:val="af"/>
+          <w:rFonts w:cstheme="minorHAnsi"/>
+          <w:b w:val="0"/>
+          <w:bCs w:val="0"/>
+          <w:color w:val="333333"/>
+          <w:sz w:val="24"/>
+          <w:szCs w:val="24"/>
+          <w:shd w:val="clear" w:color="auto" w:fill="FFFFFF"/>
+        </w:rPr>
+      </w:pPr>
+      <w:r>
+        <w:rPr>
+          <w:rStyle w:val="af"/>
+          <w:rFonts w:cstheme="minorHAnsi"/>
+          <w:b w:val="0"/>
+          <w:bCs w:val="0"/>
+          <w:color w:val="333333"/>
+          <w:sz w:val="24"/>
+          <w:szCs w:val="24"/>
+          <w:shd w:val="clear" w:color="auto" w:fill="FFFFFF"/>
+        </w:rPr>
+        <w:t>Привлечения дополнительных людских ресурсов</w:t>
+      </w:r>
+    </w:p>
+    <w:p>
+      <w:pPr>
+        <w:rPr>
+          <w:rFonts w:cstheme="minorHAnsi"/>
+          <w:color w:val="333333"/>
+          <w:sz w:val="24"/>
+          <w:szCs w:val="24"/>
+          <w:shd w:val="clear" w:color="auto" w:fill="FFFFFF"/>
+        </w:rPr>
+      </w:pPr>
+      <w:r>
+        <w:rPr>
+          <w:rStyle w:val="af"/>
+          <w:rFonts w:cstheme="minorHAnsi"/>
+          <w:b w:val="0"/>
+          <w:bCs w:val="0"/>
+          <w:color w:val="333333"/>
+          <w:sz w:val="24"/>
+          <w:szCs w:val="24"/>
+          <w:shd w:val="clear" w:color="auto" w:fill="FFFFFF"/>
+        </w:rPr>
+        <w:t xml:space="preserve">Количество </w:t>
+      </w:r>
+      <w:r>
+        <w:rPr>
+          <w:rStyle w:val="af"/>
+          <w:rFonts w:cstheme="minorHAnsi"/>
+          <w:b w:val="0"/>
+          <w:bCs w:val="0"/>
+          <w:color w:val="333333"/>
+          <w:sz w:val="24"/>
+          <w:szCs w:val="24"/>
+          <w:shd w:val="clear" w:color="auto" w:fill="FFFFFF"/>
+        </w:rPr>
+        <w:t xml:space="preserve">различных направлений </w:t>
+      </w:r>
+      <w:r>
+        <w:rPr>
+          <w:rStyle w:val="af"/>
+          <w:rFonts w:cstheme="minorHAnsi"/>
+          <w:b w:val="0"/>
+          <w:bCs w:val="0"/>
+          <w:color w:val="333333"/>
+          <w:sz w:val="24"/>
+          <w:szCs w:val="24"/>
+          <w:shd w:val="clear" w:color="auto" w:fill="FFFFFF"/>
+        </w:rPr>
+        <w:t>и необходимых для них людей</w:t>
+      </w:r>
+      <w:bookmarkStart w:id="0" w:name="_GoBack"/>
+      <w:bookmarkEnd w:id="0"/>
     </w:p>
     <w:sectPr>
       <w:pgSz w:w="11906" w:h="16838"/>
@@ -1532,6 +1956,17 @@
       <w:bCs/>
     </w:rPr>
   </w:style>
+  <w:style w:type="paragraph" w:styleId="af0">
+    <w:name w:val="List Paragraph"/>
+    <w:basedOn w:val="a3"/>
+    <w:uiPriority w:val="34"/>
+    <w:qFormat/>
+    <w:rsid w:val="00D02631"/>
+    <w:pPr>
+      <w:ind w:left="720"/>
+      <w:contextualSpacing/>
+    </w:pPr>
+  </w:style>
 </w:styles>
 </file>
 

</xml_diff>

<commit_message>
Completed AHP and a decision has been made
</commit_message>
<xml_diff>
--- a/Концепции.docx
+++ b/Концепции.docx
@@ -26,6 +26,11 @@
     </w:p>
     <w:p>
       <w:pPr>
+        <w:pStyle w:val="af0"/>
+        <w:numPr>
+          <w:ilvl w:val="0"/>
+          <w:numId w:val="12"/>
+        </w:numPr>
         <w:rPr>
           <w:sz w:val="28"/>
           <w:szCs w:val="28"/>
@@ -41,6 +46,11 @@
     </w:p>
     <w:p>
       <w:pPr>
+        <w:pStyle w:val="af0"/>
+        <w:numPr>
+          <w:ilvl w:val="0"/>
+          <w:numId w:val="12"/>
+        </w:numPr>
         <w:rPr>
           <w:sz w:val="28"/>
           <w:szCs w:val="28"/>
@@ -63,6 +73,11 @@
     </w:p>
     <w:p>
       <w:pPr>
+        <w:pStyle w:val="af0"/>
+        <w:numPr>
+          <w:ilvl w:val="0"/>
+          <w:numId w:val="12"/>
+        </w:numPr>
         <w:rPr>
           <w:sz w:val="28"/>
           <w:szCs w:val="28"/>
@@ -92,11 +107,18 @@
     </w:p>
     <w:p>
       <w:pPr>
+        <w:pStyle w:val="af0"/>
+        <w:numPr>
+          <w:ilvl w:val="0"/>
+          <w:numId w:val="12"/>
+        </w:numPr>
         <w:rPr>
           <w:sz w:val="28"/>
           <w:szCs w:val="28"/>
         </w:rPr>
       </w:pPr>
+      <w:bookmarkStart w:id="0" w:name="_GoBack"/>
+      <w:bookmarkEnd w:id="0"/>
       <w:r>
         <w:rPr>
           <w:sz w:val="28"/>
@@ -130,6 +152,11 @@
     </w:p>
     <w:p>
       <w:pPr>
+        <w:pStyle w:val="af0"/>
+        <w:numPr>
+          <w:ilvl w:val="0"/>
+          <w:numId w:val="7"/>
+        </w:numPr>
         <w:rPr>
           <w:sz w:val="28"/>
           <w:szCs w:val="28"/>
@@ -166,6 +193,11 @@
     </w:p>
     <w:p>
       <w:pPr>
+        <w:pStyle w:val="af0"/>
+        <w:numPr>
+          <w:ilvl w:val="0"/>
+          <w:numId w:val="8"/>
+        </w:numPr>
         <w:rPr>
           <w:sz w:val="24"/>
           <w:szCs w:val="24"/>
@@ -181,6 +213,11 @@
     </w:p>
     <w:p>
       <w:pPr>
+        <w:pStyle w:val="af0"/>
+        <w:numPr>
+          <w:ilvl w:val="0"/>
+          <w:numId w:val="8"/>
+        </w:numPr>
         <w:rPr>
           <w:sz w:val="24"/>
           <w:szCs w:val="24"/>
@@ -196,6 +233,11 @@
     </w:p>
     <w:p>
       <w:pPr>
+        <w:pStyle w:val="af0"/>
+        <w:numPr>
+          <w:ilvl w:val="0"/>
+          <w:numId w:val="8"/>
+        </w:numPr>
         <w:rPr>
           <w:sz w:val="24"/>
           <w:szCs w:val="24"/>
@@ -253,6 +295,11 @@
     </w:p>
     <w:p>
       <w:pPr>
+        <w:pStyle w:val="af0"/>
+        <w:numPr>
+          <w:ilvl w:val="0"/>
+          <w:numId w:val="8"/>
+        </w:numPr>
         <w:rPr>
           <w:sz w:val="24"/>
           <w:szCs w:val="24"/>
@@ -276,6 +323,11 @@
     </w:p>
     <w:p>
       <w:pPr>
+        <w:pStyle w:val="af0"/>
+        <w:numPr>
+          <w:ilvl w:val="0"/>
+          <w:numId w:val="7"/>
+        </w:numPr>
         <w:rPr>
           <w:sz w:val="28"/>
           <w:szCs w:val="28"/>
@@ -291,6 +343,11 @@
     </w:p>
     <w:p>
       <w:pPr>
+        <w:pStyle w:val="af0"/>
+        <w:numPr>
+          <w:ilvl w:val="0"/>
+          <w:numId w:val="9"/>
+        </w:numPr>
         <w:rPr>
           <w:sz w:val="24"/>
           <w:szCs w:val="24"/>
@@ -341,6 +398,11 @@
     </w:p>
     <w:p>
       <w:pPr>
+        <w:pStyle w:val="af0"/>
+        <w:numPr>
+          <w:ilvl w:val="0"/>
+          <w:numId w:val="9"/>
+        </w:numPr>
         <w:rPr>
           <w:sz w:val="24"/>
           <w:szCs w:val="24"/>
@@ -356,6 +418,11 @@
     </w:p>
     <w:p>
       <w:pPr>
+        <w:pStyle w:val="af0"/>
+        <w:numPr>
+          <w:ilvl w:val="0"/>
+          <w:numId w:val="9"/>
+        </w:numPr>
         <w:rPr>
           <w:sz w:val="24"/>
           <w:szCs w:val="24"/>
@@ -386,6 +453,11 @@
     </w:p>
     <w:p>
       <w:pPr>
+        <w:pStyle w:val="af0"/>
+        <w:numPr>
+          <w:ilvl w:val="0"/>
+          <w:numId w:val="7"/>
+        </w:numPr>
         <w:rPr>
           <w:sz w:val="28"/>
           <w:szCs w:val="28"/>
@@ -408,6 +480,11 @@
     </w:p>
     <w:p>
       <w:pPr>
+        <w:pStyle w:val="af0"/>
+        <w:numPr>
+          <w:ilvl w:val="0"/>
+          <w:numId w:val="10"/>
+        </w:numPr>
         <w:rPr>
           <w:sz w:val="24"/>
           <w:szCs w:val="24"/>
@@ -423,6 +500,11 @@
     </w:p>
     <w:p>
       <w:pPr>
+        <w:pStyle w:val="af0"/>
+        <w:numPr>
+          <w:ilvl w:val="0"/>
+          <w:numId w:val="10"/>
+        </w:numPr>
         <w:rPr>
           <w:sz w:val="24"/>
           <w:szCs w:val="24"/>
@@ -438,6 +520,11 @@
     </w:p>
     <w:p>
       <w:pPr>
+        <w:pStyle w:val="af0"/>
+        <w:numPr>
+          <w:ilvl w:val="0"/>
+          <w:numId w:val="10"/>
+        </w:numPr>
         <w:rPr>
           <w:sz w:val="24"/>
           <w:szCs w:val="24"/>
@@ -462,35 +549,7 @@
           <w:sz w:val="24"/>
           <w:szCs w:val="24"/>
         </w:rPr>
-        <w:t xml:space="preserve"> </w:t>
-      </w:r>
-      <w:r>
-        <w:rPr>
-          <w:sz w:val="24"/>
-          <w:szCs w:val="24"/>
-        </w:rPr>
-        <w:t>новы</w:t>
-      </w:r>
-      <w:r>
-        <w:rPr>
-          <w:sz w:val="24"/>
-          <w:szCs w:val="24"/>
-        </w:rPr>
-        <w:t xml:space="preserve">ми </w:t>
-      </w:r>
-      <w:r>
-        <w:rPr>
-          <w:sz w:val="24"/>
-          <w:szCs w:val="24"/>
-        </w:rPr>
-        <w:t>фишки</w:t>
-      </w:r>
-      <w:r>
-        <w:rPr>
-          <w:sz w:val="24"/>
-          <w:szCs w:val="24"/>
-        </w:rPr>
-        <w:t xml:space="preserve"> или их</w:t>
+        <w:t xml:space="preserve"> новыми фишки или их</w:t>
       </w:r>
       <w:r>
         <w:rPr>
@@ -510,6 +569,11 @@
     </w:p>
     <w:p>
       <w:pPr>
+        <w:pStyle w:val="af0"/>
+        <w:numPr>
+          <w:ilvl w:val="0"/>
+          <w:numId w:val="7"/>
+        </w:numPr>
         <w:rPr>
           <w:rStyle w:val="af"/>
           <w:rFonts w:cstheme="minorHAnsi"/>
@@ -537,6 +601,11 @@
     </w:p>
     <w:p>
       <w:pPr>
+        <w:pStyle w:val="af0"/>
+        <w:numPr>
+          <w:ilvl w:val="0"/>
+          <w:numId w:val="11"/>
+        </w:numPr>
         <w:rPr>
           <w:rStyle w:val="af"/>
           <w:rFonts w:cstheme="minorHAnsi"/>
@@ -564,6 +633,11 @@
     </w:p>
     <w:p>
       <w:pPr>
+        <w:pStyle w:val="af0"/>
+        <w:numPr>
+          <w:ilvl w:val="0"/>
+          <w:numId w:val="11"/>
+        </w:numPr>
         <w:rPr>
           <w:rStyle w:val="af"/>
           <w:rFonts w:cstheme="minorHAnsi"/>
@@ -604,6 +678,11 @@
     </w:p>
     <w:p>
       <w:pPr>
+        <w:pStyle w:val="af0"/>
+        <w:numPr>
+          <w:ilvl w:val="0"/>
+          <w:numId w:val="11"/>
+        </w:numPr>
         <w:rPr>
           <w:rStyle w:val="af"/>
           <w:rFonts w:cstheme="minorHAnsi"/>
@@ -631,6 +710,11 @@
     </w:p>
     <w:p>
       <w:pPr>
+        <w:pStyle w:val="af0"/>
+        <w:numPr>
+          <w:ilvl w:val="0"/>
+          <w:numId w:val="11"/>
+        </w:numPr>
         <w:rPr>
           <w:rFonts w:cstheme="minorHAnsi"/>
           <w:color w:val="333333"/>
@@ -678,8 +762,6 @@
         </w:rPr>
         <w:t>и необходимых для них людей</w:t>
       </w:r>
-      <w:bookmarkStart w:id="0" w:name="_GoBack"/>
-      <w:bookmarkEnd w:id="0"/>
     </w:p>
     <w:sectPr>
       <w:pgSz w:w="11906" w:h="16838"/>
@@ -875,6 +957,119 @@
     </w:lvl>
   </w:abstractNum>
   <w:abstractNum w:abstractNumId="2" w15:restartNumberingAfterBreak="0">
+    <w:nsid w:val="20547673"/>
+    <w:multiLevelType w:val="hybridMultilevel"/>
+    <w:tmpl w:val="F9607052"/>
+    <w:lvl w:ilvl="0" w:tplc="04190001">
+      <w:start w:val="1"/>
+      <w:numFmt w:val="bullet"/>
+      <w:lvlText w:val=""/>
+      <w:lvlJc w:val="left"/>
+      <w:pPr>
+        <w:ind w:left="1068" w:hanging="360"/>
+      </w:pPr>
+      <w:rPr>
+        <w:rFonts w:ascii="Symbol" w:hAnsi="Symbol" w:hint="default"/>
+      </w:rPr>
+    </w:lvl>
+    <w:lvl w:ilvl="1" w:tplc="04190003" w:tentative="1">
+      <w:start w:val="1"/>
+      <w:numFmt w:val="bullet"/>
+      <w:lvlText w:val="o"/>
+      <w:lvlJc w:val="left"/>
+      <w:pPr>
+        <w:ind w:left="1788" w:hanging="360"/>
+      </w:pPr>
+      <w:rPr>
+        <w:rFonts w:ascii="Courier New" w:hAnsi="Courier New" w:cs="Courier New" w:hint="default"/>
+      </w:rPr>
+    </w:lvl>
+    <w:lvl w:ilvl="2" w:tplc="04190005" w:tentative="1">
+      <w:start w:val="1"/>
+      <w:numFmt w:val="bullet"/>
+      <w:lvlText w:val=""/>
+      <w:lvlJc w:val="left"/>
+      <w:pPr>
+        <w:ind w:left="2508" w:hanging="360"/>
+      </w:pPr>
+      <w:rPr>
+        <w:rFonts w:ascii="Wingdings" w:hAnsi="Wingdings" w:hint="default"/>
+      </w:rPr>
+    </w:lvl>
+    <w:lvl w:ilvl="3" w:tplc="04190001" w:tentative="1">
+      <w:start w:val="1"/>
+      <w:numFmt w:val="bullet"/>
+      <w:lvlText w:val=""/>
+      <w:lvlJc w:val="left"/>
+      <w:pPr>
+        <w:ind w:left="3228" w:hanging="360"/>
+      </w:pPr>
+      <w:rPr>
+        <w:rFonts w:ascii="Symbol" w:hAnsi="Symbol" w:hint="default"/>
+      </w:rPr>
+    </w:lvl>
+    <w:lvl w:ilvl="4" w:tplc="04190003" w:tentative="1">
+      <w:start w:val="1"/>
+      <w:numFmt w:val="bullet"/>
+      <w:lvlText w:val="o"/>
+      <w:lvlJc w:val="left"/>
+      <w:pPr>
+        <w:ind w:left="3948" w:hanging="360"/>
+      </w:pPr>
+      <w:rPr>
+        <w:rFonts w:ascii="Courier New" w:hAnsi="Courier New" w:cs="Courier New" w:hint="default"/>
+      </w:rPr>
+    </w:lvl>
+    <w:lvl w:ilvl="5" w:tplc="04190005" w:tentative="1">
+      <w:start w:val="1"/>
+      <w:numFmt w:val="bullet"/>
+      <w:lvlText w:val=""/>
+      <w:lvlJc w:val="left"/>
+      <w:pPr>
+        <w:ind w:left="4668" w:hanging="360"/>
+      </w:pPr>
+      <w:rPr>
+        <w:rFonts w:ascii="Wingdings" w:hAnsi="Wingdings" w:hint="default"/>
+      </w:rPr>
+    </w:lvl>
+    <w:lvl w:ilvl="6" w:tplc="04190001" w:tentative="1">
+      <w:start w:val="1"/>
+      <w:numFmt w:val="bullet"/>
+      <w:lvlText w:val=""/>
+      <w:lvlJc w:val="left"/>
+      <w:pPr>
+        <w:ind w:left="5388" w:hanging="360"/>
+      </w:pPr>
+      <w:rPr>
+        <w:rFonts w:ascii="Symbol" w:hAnsi="Symbol" w:hint="default"/>
+      </w:rPr>
+    </w:lvl>
+    <w:lvl w:ilvl="7" w:tplc="04190003" w:tentative="1">
+      <w:start w:val="1"/>
+      <w:numFmt w:val="bullet"/>
+      <w:lvlText w:val="o"/>
+      <w:lvlJc w:val="left"/>
+      <w:pPr>
+        <w:ind w:left="6108" w:hanging="360"/>
+      </w:pPr>
+      <w:rPr>
+        <w:rFonts w:ascii="Courier New" w:hAnsi="Courier New" w:cs="Courier New" w:hint="default"/>
+      </w:rPr>
+    </w:lvl>
+    <w:lvl w:ilvl="8" w:tplc="04190005" w:tentative="1">
+      <w:start w:val="1"/>
+      <w:numFmt w:val="bullet"/>
+      <w:lvlText w:val=""/>
+      <w:lvlJc w:val="left"/>
+      <w:pPr>
+        <w:ind w:left="6828" w:hanging="360"/>
+      </w:pPr>
+      <w:rPr>
+        <w:rFonts w:ascii="Wingdings" w:hAnsi="Wingdings" w:hint="default"/>
+      </w:rPr>
+    </w:lvl>
+  </w:abstractNum>
+  <w:abstractNum w:abstractNumId="3" w15:restartNumberingAfterBreak="0">
     <w:nsid w:val="213A599D"/>
     <w:multiLevelType w:val="multilevel"/>
     <w:tmpl w:val="D9DC616C"/>
@@ -988,7 +1183,96 @@
       </w:rPr>
     </w:lvl>
   </w:abstractNum>
-  <w:abstractNum w:abstractNumId="3" w15:restartNumberingAfterBreak="0">
+  <w:abstractNum w:abstractNumId="4" w15:restartNumberingAfterBreak="0">
+    <w:nsid w:val="21D17E66"/>
+    <w:multiLevelType w:val="hybridMultilevel"/>
+    <w:tmpl w:val="BCC2D8FE"/>
+    <w:lvl w:ilvl="0" w:tplc="0419000F">
+      <w:start w:val="1"/>
+      <w:numFmt w:val="decimal"/>
+      <w:lvlText w:val="%1."/>
+      <w:lvlJc w:val="left"/>
+      <w:pPr>
+        <w:ind w:left="720" w:hanging="360"/>
+      </w:pPr>
+      <w:rPr>
+        <w:rFonts w:hint="default"/>
+      </w:rPr>
+    </w:lvl>
+    <w:lvl w:ilvl="1" w:tplc="04190019" w:tentative="1">
+      <w:start w:val="1"/>
+      <w:numFmt w:val="lowerLetter"/>
+      <w:lvlText w:val="%2."/>
+      <w:lvlJc w:val="left"/>
+      <w:pPr>
+        <w:ind w:left="1440" w:hanging="360"/>
+      </w:pPr>
+    </w:lvl>
+    <w:lvl w:ilvl="2" w:tplc="0419001B" w:tentative="1">
+      <w:start w:val="1"/>
+      <w:numFmt w:val="lowerRoman"/>
+      <w:lvlText w:val="%3."/>
+      <w:lvlJc w:val="right"/>
+      <w:pPr>
+        <w:ind w:left="2160" w:hanging="180"/>
+      </w:pPr>
+    </w:lvl>
+    <w:lvl w:ilvl="3" w:tplc="0419000F" w:tentative="1">
+      <w:start w:val="1"/>
+      <w:numFmt w:val="decimal"/>
+      <w:lvlText w:val="%4."/>
+      <w:lvlJc w:val="left"/>
+      <w:pPr>
+        <w:ind w:left="2880" w:hanging="360"/>
+      </w:pPr>
+    </w:lvl>
+    <w:lvl w:ilvl="4" w:tplc="04190019" w:tentative="1">
+      <w:start w:val="1"/>
+      <w:numFmt w:val="lowerLetter"/>
+      <w:lvlText w:val="%5."/>
+      <w:lvlJc w:val="left"/>
+      <w:pPr>
+        <w:ind w:left="3600" w:hanging="360"/>
+      </w:pPr>
+    </w:lvl>
+    <w:lvl w:ilvl="5" w:tplc="0419001B" w:tentative="1">
+      <w:start w:val="1"/>
+      <w:numFmt w:val="lowerRoman"/>
+      <w:lvlText w:val="%6."/>
+      <w:lvlJc w:val="right"/>
+      <w:pPr>
+        <w:ind w:left="4320" w:hanging="180"/>
+      </w:pPr>
+    </w:lvl>
+    <w:lvl w:ilvl="6" w:tplc="0419000F" w:tentative="1">
+      <w:start w:val="1"/>
+      <w:numFmt w:val="decimal"/>
+      <w:lvlText w:val="%7."/>
+      <w:lvlJc w:val="left"/>
+      <w:pPr>
+        <w:ind w:left="5040" w:hanging="360"/>
+      </w:pPr>
+    </w:lvl>
+    <w:lvl w:ilvl="7" w:tplc="04190019" w:tentative="1">
+      <w:start w:val="1"/>
+      <w:numFmt w:val="lowerLetter"/>
+      <w:lvlText w:val="%8."/>
+      <w:lvlJc w:val="left"/>
+      <w:pPr>
+        <w:ind w:left="5760" w:hanging="360"/>
+      </w:pPr>
+    </w:lvl>
+    <w:lvl w:ilvl="8" w:tplc="0419001B" w:tentative="1">
+      <w:start w:val="1"/>
+      <w:numFmt w:val="lowerRoman"/>
+      <w:lvlText w:val="%9."/>
+      <w:lvlJc w:val="right"/>
+      <w:pPr>
+        <w:ind w:left="6480" w:hanging="180"/>
+      </w:pPr>
+    </w:lvl>
+  </w:abstractNum>
+  <w:abstractNum w:abstractNumId="5" w15:restartNumberingAfterBreak="0">
     <w:nsid w:val="364B1701"/>
     <w:multiLevelType w:val="hybridMultilevel"/>
     <w:tmpl w:val="4E104852"/>
@@ -1077,7 +1361,7 @@
       </w:pPr>
     </w:lvl>
   </w:abstractNum>
-  <w:abstractNum w:abstractNumId="4" w15:restartNumberingAfterBreak="0">
+  <w:abstractNum w:abstractNumId="6" w15:restartNumberingAfterBreak="0">
     <w:nsid w:val="40036409"/>
     <w:multiLevelType w:val="multilevel"/>
     <w:tmpl w:val="E9702CD8"/>
@@ -1191,7 +1475,435 @@
       </w:pPr>
     </w:lvl>
   </w:abstractNum>
-  <w:abstractNum w:abstractNumId="5" w15:restartNumberingAfterBreak="0">
+  <w:abstractNum w:abstractNumId="7" w15:restartNumberingAfterBreak="0">
+    <w:nsid w:val="42963004"/>
+    <w:multiLevelType w:val="hybridMultilevel"/>
+    <w:tmpl w:val="8CCCF1FA"/>
+    <w:lvl w:ilvl="0" w:tplc="04190001">
+      <w:start w:val="1"/>
+      <w:numFmt w:val="bullet"/>
+      <w:lvlText w:val=""/>
+      <w:lvlJc w:val="left"/>
+      <w:pPr>
+        <w:ind w:left="1068" w:hanging="360"/>
+      </w:pPr>
+      <w:rPr>
+        <w:rFonts w:ascii="Symbol" w:hAnsi="Symbol" w:hint="default"/>
+      </w:rPr>
+    </w:lvl>
+    <w:lvl w:ilvl="1" w:tplc="04190003" w:tentative="1">
+      <w:start w:val="1"/>
+      <w:numFmt w:val="bullet"/>
+      <w:lvlText w:val="o"/>
+      <w:lvlJc w:val="left"/>
+      <w:pPr>
+        <w:ind w:left="1788" w:hanging="360"/>
+      </w:pPr>
+      <w:rPr>
+        <w:rFonts w:ascii="Courier New" w:hAnsi="Courier New" w:cs="Courier New" w:hint="default"/>
+      </w:rPr>
+    </w:lvl>
+    <w:lvl w:ilvl="2" w:tplc="04190005" w:tentative="1">
+      <w:start w:val="1"/>
+      <w:numFmt w:val="bullet"/>
+      <w:lvlText w:val=""/>
+      <w:lvlJc w:val="left"/>
+      <w:pPr>
+        <w:ind w:left="2508" w:hanging="360"/>
+      </w:pPr>
+      <w:rPr>
+        <w:rFonts w:ascii="Wingdings" w:hAnsi="Wingdings" w:hint="default"/>
+      </w:rPr>
+    </w:lvl>
+    <w:lvl w:ilvl="3" w:tplc="04190001" w:tentative="1">
+      <w:start w:val="1"/>
+      <w:numFmt w:val="bullet"/>
+      <w:lvlText w:val=""/>
+      <w:lvlJc w:val="left"/>
+      <w:pPr>
+        <w:ind w:left="3228" w:hanging="360"/>
+      </w:pPr>
+      <w:rPr>
+        <w:rFonts w:ascii="Symbol" w:hAnsi="Symbol" w:hint="default"/>
+      </w:rPr>
+    </w:lvl>
+    <w:lvl w:ilvl="4" w:tplc="04190003" w:tentative="1">
+      <w:start w:val="1"/>
+      <w:numFmt w:val="bullet"/>
+      <w:lvlText w:val="o"/>
+      <w:lvlJc w:val="left"/>
+      <w:pPr>
+        <w:ind w:left="3948" w:hanging="360"/>
+      </w:pPr>
+      <w:rPr>
+        <w:rFonts w:ascii="Courier New" w:hAnsi="Courier New" w:cs="Courier New" w:hint="default"/>
+      </w:rPr>
+    </w:lvl>
+    <w:lvl w:ilvl="5" w:tplc="04190005" w:tentative="1">
+      <w:start w:val="1"/>
+      <w:numFmt w:val="bullet"/>
+      <w:lvlText w:val=""/>
+      <w:lvlJc w:val="left"/>
+      <w:pPr>
+        <w:ind w:left="4668" w:hanging="360"/>
+      </w:pPr>
+      <w:rPr>
+        <w:rFonts w:ascii="Wingdings" w:hAnsi="Wingdings" w:hint="default"/>
+      </w:rPr>
+    </w:lvl>
+    <w:lvl w:ilvl="6" w:tplc="04190001" w:tentative="1">
+      <w:start w:val="1"/>
+      <w:numFmt w:val="bullet"/>
+      <w:lvlText w:val=""/>
+      <w:lvlJc w:val="left"/>
+      <w:pPr>
+        <w:ind w:left="5388" w:hanging="360"/>
+      </w:pPr>
+      <w:rPr>
+        <w:rFonts w:ascii="Symbol" w:hAnsi="Symbol" w:hint="default"/>
+      </w:rPr>
+    </w:lvl>
+    <w:lvl w:ilvl="7" w:tplc="04190003" w:tentative="1">
+      <w:start w:val="1"/>
+      <w:numFmt w:val="bullet"/>
+      <w:lvlText w:val="o"/>
+      <w:lvlJc w:val="left"/>
+      <w:pPr>
+        <w:ind w:left="6108" w:hanging="360"/>
+      </w:pPr>
+      <w:rPr>
+        <w:rFonts w:ascii="Courier New" w:hAnsi="Courier New" w:cs="Courier New" w:hint="default"/>
+      </w:rPr>
+    </w:lvl>
+    <w:lvl w:ilvl="8" w:tplc="04190005" w:tentative="1">
+      <w:start w:val="1"/>
+      <w:numFmt w:val="bullet"/>
+      <w:lvlText w:val=""/>
+      <w:lvlJc w:val="left"/>
+      <w:pPr>
+        <w:ind w:left="6828" w:hanging="360"/>
+      </w:pPr>
+      <w:rPr>
+        <w:rFonts w:ascii="Wingdings" w:hAnsi="Wingdings" w:hint="default"/>
+      </w:rPr>
+    </w:lvl>
+  </w:abstractNum>
+  <w:abstractNum w:abstractNumId="8" w15:restartNumberingAfterBreak="0">
+    <w:nsid w:val="500E6313"/>
+    <w:multiLevelType w:val="hybridMultilevel"/>
+    <w:tmpl w:val="24A8A3E2"/>
+    <w:lvl w:ilvl="0" w:tplc="04190001">
+      <w:start w:val="1"/>
+      <w:numFmt w:val="bullet"/>
+      <w:lvlText w:val=""/>
+      <w:lvlJc w:val="left"/>
+      <w:pPr>
+        <w:ind w:left="1068" w:hanging="360"/>
+      </w:pPr>
+      <w:rPr>
+        <w:rFonts w:ascii="Symbol" w:hAnsi="Symbol" w:hint="default"/>
+      </w:rPr>
+    </w:lvl>
+    <w:lvl w:ilvl="1" w:tplc="04190003" w:tentative="1">
+      <w:start w:val="1"/>
+      <w:numFmt w:val="bullet"/>
+      <w:lvlText w:val="o"/>
+      <w:lvlJc w:val="left"/>
+      <w:pPr>
+        <w:ind w:left="1788" w:hanging="360"/>
+      </w:pPr>
+      <w:rPr>
+        <w:rFonts w:ascii="Courier New" w:hAnsi="Courier New" w:cs="Courier New" w:hint="default"/>
+      </w:rPr>
+    </w:lvl>
+    <w:lvl w:ilvl="2" w:tplc="04190005" w:tentative="1">
+      <w:start w:val="1"/>
+      <w:numFmt w:val="bullet"/>
+      <w:lvlText w:val=""/>
+      <w:lvlJc w:val="left"/>
+      <w:pPr>
+        <w:ind w:left="2508" w:hanging="360"/>
+      </w:pPr>
+      <w:rPr>
+        <w:rFonts w:ascii="Wingdings" w:hAnsi="Wingdings" w:hint="default"/>
+      </w:rPr>
+    </w:lvl>
+    <w:lvl w:ilvl="3" w:tplc="04190001" w:tentative="1">
+      <w:start w:val="1"/>
+      <w:numFmt w:val="bullet"/>
+      <w:lvlText w:val=""/>
+      <w:lvlJc w:val="left"/>
+      <w:pPr>
+        <w:ind w:left="3228" w:hanging="360"/>
+      </w:pPr>
+      <w:rPr>
+        <w:rFonts w:ascii="Symbol" w:hAnsi="Symbol" w:hint="default"/>
+      </w:rPr>
+    </w:lvl>
+    <w:lvl w:ilvl="4" w:tplc="04190003" w:tentative="1">
+      <w:start w:val="1"/>
+      <w:numFmt w:val="bullet"/>
+      <w:lvlText w:val="o"/>
+      <w:lvlJc w:val="left"/>
+      <w:pPr>
+        <w:ind w:left="3948" w:hanging="360"/>
+      </w:pPr>
+      <w:rPr>
+        <w:rFonts w:ascii="Courier New" w:hAnsi="Courier New" w:cs="Courier New" w:hint="default"/>
+      </w:rPr>
+    </w:lvl>
+    <w:lvl w:ilvl="5" w:tplc="04190005" w:tentative="1">
+      <w:start w:val="1"/>
+      <w:numFmt w:val="bullet"/>
+      <w:lvlText w:val=""/>
+      <w:lvlJc w:val="left"/>
+      <w:pPr>
+        <w:ind w:left="4668" w:hanging="360"/>
+      </w:pPr>
+      <w:rPr>
+        <w:rFonts w:ascii="Wingdings" w:hAnsi="Wingdings" w:hint="default"/>
+      </w:rPr>
+    </w:lvl>
+    <w:lvl w:ilvl="6" w:tplc="04190001" w:tentative="1">
+      <w:start w:val="1"/>
+      <w:numFmt w:val="bullet"/>
+      <w:lvlText w:val=""/>
+      <w:lvlJc w:val="left"/>
+      <w:pPr>
+        <w:ind w:left="5388" w:hanging="360"/>
+      </w:pPr>
+      <w:rPr>
+        <w:rFonts w:ascii="Symbol" w:hAnsi="Symbol" w:hint="default"/>
+      </w:rPr>
+    </w:lvl>
+    <w:lvl w:ilvl="7" w:tplc="04190003" w:tentative="1">
+      <w:start w:val="1"/>
+      <w:numFmt w:val="bullet"/>
+      <w:lvlText w:val="o"/>
+      <w:lvlJc w:val="left"/>
+      <w:pPr>
+        <w:ind w:left="6108" w:hanging="360"/>
+      </w:pPr>
+      <w:rPr>
+        <w:rFonts w:ascii="Courier New" w:hAnsi="Courier New" w:cs="Courier New" w:hint="default"/>
+      </w:rPr>
+    </w:lvl>
+    <w:lvl w:ilvl="8" w:tplc="04190005" w:tentative="1">
+      <w:start w:val="1"/>
+      <w:numFmt w:val="bullet"/>
+      <w:lvlText w:val=""/>
+      <w:lvlJc w:val="left"/>
+      <w:pPr>
+        <w:ind w:left="6828" w:hanging="360"/>
+      </w:pPr>
+      <w:rPr>
+        <w:rFonts w:ascii="Wingdings" w:hAnsi="Wingdings" w:hint="default"/>
+      </w:rPr>
+    </w:lvl>
+  </w:abstractNum>
+  <w:abstractNum w:abstractNumId="9" w15:restartNumberingAfterBreak="0">
+    <w:nsid w:val="56511A00"/>
+    <w:multiLevelType w:val="hybridMultilevel"/>
+    <w:tmpl w:val="29B682E6"/>
+    <w:lvl w:ilvl="0" w:tplc="04190001">
+      <w:start w:val="1"/>
+      <w:numFmt w:val="bullet"/>
+      <w:lvlText w:val=""/>
+      <w:lvlJc w:val="left"/>
+      <w:pPr>
+        <w:ind w:left="1068" w:hanging="360"/>
+      </w:pPr>
+      <w:rPr>
+        <w:rFonts w:ascii="Symbol" w:hAnsi="Symbol" w:hint="default"/>
+      </w:rPr>
+    </w:lvl>
+    <w:lvl w:ilvl="1" w:tplc="04190003" w:tentative="1">
+      <w:start w:val="1"/>
+      <w:numFmt w:val="bullet"/>
+      <w:lvlText w:val="o"/>
+      <w:lvlJc w:val="left"/>
+      <w:pPr>
+        <w:ind w:left="1788" w:hanging="360"/>
+      </w:pPr>
+      <w:rPr>
+        <w:rFonts w:ascii="Courier New" w:hAnsi="Courier New" w:cs="Courier New" w:hint="default"/>
+      </w:rPr>
+    </w:lvl>
+    <w:lvl w:ilvl="2" w:tplc="04190005" w:tentative="1">
+      <w:start w:val="1"/>
+      <w:numFmt w:val="bullet"/>
+      <w:lvlText w:val=""/>
+      <w:lvlJc w:val="left"/>
+      <w:pPr>
+        <w:ind w:left="2508" w:hanging="360"/>
+      </w:pPr>
+      <w:rPr>
+        <w:rFonts w:ascii="Wingdings" w:hAnsi="Wingdings" w:hint="default"/>
+      </w:rPr>
+    </w:lvl>
+    <w:lvl w:ilvl="3" w:tplc="04190001" w:tentative="1">
+      <w:start w:val="1"/>
+      <w:numFmt w:val="bullet"/>
+      <w:lvlText w:val=""/>
+      <w:lvlJc w:val="left"/>
+      <w:pPr>
+        <w:ind w:left="3228" w:hanging="360"/>
+      </w:pPr>
+      <w:rPr>
+        <w:rFonts w:ascii="Symbol" w:hAnsi="Symbol" w:hint="default"/>
+      </w:rPr>
+    </w:lvl>
+    <w:lvl w:ilvl="4" w:tplc="04190003" w:tentative="1">
+      <w:start w:val="1"/>
+      <w:numFmt w:val="bullet"/>
+      <w:lvlText w:val="o"/>
+      <w:lvlJc w:val="left"/>
+      <w:pPr>
+        <w:ind w:left="3948" w:hanging="360"/>
+      </w:pPr>
+      <w:rPr>
+        <w:rFonts w:ascii="Courier New" w:hAnsi="Courier New" w:cs="Courier New" w:hint="default"/>
+      </w:rPr>
+    </w:lvl>
+    <w:lvl w:ilvl="5" w:tplc="04190005" w:tentative="1">
+      <w:start w:val="1"/>
+      <w:numFmt w:val="bullet"/>
+      <w:lvlText w:val=""/>
+      <w:lvlJc w:val="left"/>
+      <w:pPr>
+        <w:ind w:left="4668" w:hanging="360"/>
+      </w:pPr>
+      <w:rPr>
+        <w:rFonts w:ascii="Wingdings" w:hAnsi="Wingdings" w:hint="default"/>
+      </w:rPr>
+    </w:lvl>
+    <w:lvl w:ilvl="6" w:tplc="04190001" w:tentative="1">
+      <w:start w:val="1"/>
+      <w:numFmt w:val="bullet"/>
+      <w:lvlText w:val=""/>
+      <w:lvlJc w:val="left"/>
+      <w:pPr>
+        <w:ind w:left="5388" w:hanging="360"/>
+      </w:pPr>
+      <w:rPr>
+        <w:rFonts w:ascii="Symbol" w:hAnsi="Symbol" w:hint="default"/>
+      </w:rPr>
+    </w:lvl>
+    <w:lvl w:ilvl="7" w:tplc="04190003" w:tentative="1">
+      <w:start w:val="1"/>
+      <w:numFmt w:val="bullet"/>
+      <w:lvlText w:val="o"/>
+      <w:lvlJc w:val="left"/>
+      <w:pPr>
+        <w:ind w:left="6108" w:hanging="360"/>
+      </w:pPr>
+      <w:rPr>
+        <w:rFonts w:ascii="Courier New" w:hAnsi="Courier New" w:cs="Courier New" w:hint="default"/>
+      </w:rPr>
+    </w:lvl>
+    <w:lvl w:ilvl="8" w:tplc="04190005" w:tentative="1">
+      <w:start w:val="1"/>
+      <w:numFmt w:val="bullet"/>
+      <w:lvlText w:val=""/>
+      <w:lvlJc w:val="left"/>
+      <w:pPr>
+        <w:ind w:left="6828" w:hanging="360"/>
+      </w:pPr>
+      <w:rPr>
+        <w:rFonts w:ascii="Wingdings" w:hAnsi="Wingdings" w:hint="default"/>
+      </w:rPr>
+    </w:lvl>
+  </w:abstractNum>
+  <w:abstractNum w:abstractNumId="10" w15:restartNumberingAfterBreak="0">
+    <w:nsid w:val="7527200A"/>
+    <w:multiLevelType w:val="hybridMultilevel"/>
+    <w:tmpl w:val="8CEE0F74"/>
+    <w:lvl w:ilvl="0" w:tplc="0419000F">
+      <w:start w:val="1"/>
+      <w:numFmt w:val="decimal"/>
+      <w:lvlText w:val="%1."/>
+      <w:lvlJc w:val="left"/>
+      <w:pPr>
+        <w:ind w:left="720" w:hanging="360"/>
+      </w:pPr>
+      <w:rPr>
+        <w:rFonts w:hint="default"/>
+      </w:rPr>
+    </w:lvl>
+    <w:lvl w:ilvl="1" w:tplc="04190019" w:tentative="1">
+      <w:start w:val="1"/>
+      <w:numFmt w:val="lowerLetter"/>
+      <w:lvlText w:val="%2."/>
+      <w:lvlJc w:val="left"/>
+      <w:pPr>
+        <w:ind w:left="1440" w:hanging="360"/>
+      </w:pPr>
+    </w:lvl>
+    <w:lvl w:ilvl="2" w:tplc="0419001B" w:tentative="1">
+      <w:start w:val="1"/>
+      <w:numFmt w:val="lowerRoman"/>
+      <w:lvlText w:val="%3."/>
+      <w:lvlJc w:val="right"/>
+      <w:pPr>
+        <w:ind w:left="2160" w:hanging="180"/>
+      </w:pPr>
+    </w:lvl>
+    <w:lvl w:ilvl="3" w:tplc="0419000F" w:tentative="1">
+      <w:start w:val="1"/>
+      <w:numFmt w:val="decimal"/>
+      <w:lvlText w:val="%4."/>
+      <w:lvlJc w:val="left"/>
+      <w:pPr>
+        <w:ind w:left="2880" w:hanging="360"/>
+      </w:pPr>
+    </w:lvl>
+    <w:lvl w:ilvl="4" w:tplc="04190019" w:tentative="1">
+      <w:start w:val="1"/>
+      <w:numFmt w:val="lowerLetter"/>
+      <w:lvlText w:val="%5."/>
+      <w:lvlJc w:val="left"/>
+      <w:pPr>
+        <w:ind w:left="3600" w:hanging="360"/>
+      </w:pPr>
+    </w:lvl>
+    <w:lvl w:ilvl="5" w:tplc="0419001B" w:tentative="1">
+      <w:start w:val="1"/>
+      <w:numFmt w:val="lowerRoman"/>
+      <w:lvlText w:val="%6."/>
+      <w:lvlJc w:val="right"/>
+      <w:pPr>
+        <w:ind w:left="4320" w:hanging="180"/>
+      </w:pPr>
+    </w:lvl>
+    <w:lvl w:ilvl="6" w:tplc="0419000F" w:tentative="1">
+      <w:start w:val="1"/>
+      <w:numFmt w:val="decimal"/>
+      <w:lvlText w:val="%7."/>
+      <w:lvlJc w:val="left"/>
+      <w:pPr>
+        <w:ind w:left="5040" w:hanging="360"/>
+      </w:pPr>
+    </w:lvl>
+    <w:lvl w:ilvl="7" w:tplc="04190019" w:tentative="1">
+      <w:start w:val="1"/>
+      <w:numFmt w:val="lowerLetter"/>
+      <w:lvlText w:val="%8."/>
+      <w:lvlJc w:val="left"/>
+      <w:pPr>
+        <w:ind w:left="5760" w:hanging="360"/>
+      </w:pPr>
+    </w:lvl>
+    <w:lvl w:ilvl="8" w:tplc="0419001B" w:tentative="1">
+      <w:start w:val="1"/>
+      <w:numFmt w:val="lowerRoman"/>
+      <w:lvlText w:val="%9."/>
+      <w:lvlJc w:val="right"/>
+      <w:pPr>
+        <w:ind w:left="6480" w:hanging="180"/>
+      </w:pPr>
+    </w:lvl>
+  </w:abstractNum>
+  <w:abstractNum w:abstractNumId="11" w15:restartNumberingAfterBreak="0">
     <w:nsid w:val="7AA303ED"/>
     <w:multiLevelType w:val="multilevel"/>
     <w:tmpl w:val="A11060B8"/>
@@ -1306,22 +2018,40 @@
     </w:lvl>
   </w:abstractNum>
   <w:num w:numId="1">
-    <w:abstractNumId w:val="3"/>
+    <w:abstractNumId w:val="5"/>
   </w:num>
   <w:num w:numId="2">
-    <w:abstractNumId w:val="5"/>
+    <w:abstractNumId w:val="11"/>
   </w:num>
   <w:num w:numId="3">
     <w:abstractNumId w:val="1"/>
   </w:num>
   <w:num w:numId="4">
-    <w:abstractNumId w:val="2"/>
+    <w:abstractNumId w:val="3"/>
   </w:num>
   <w:num w:numId="5">
-    <w:abstractNumId w:val="4"/>
+    <w:abstractNumId w:val="6"/>
   </w:num>
   <w:num w:numId="6">
     <w:abstractNumId w:val="0"/>
+  </w:num>
+  <w:num w:numId="7">
+    <w:abstractNumId w:val="10"/>
+  </w:num>
+  <w:num w:numId="8">
+    <w:abstractNumId w:val="8"/>
+  </w:num>
+  <w:num w:numId="9">
+    <w:abstractNumId w:val="2"/>
+  </w:num>
+  <w:num w:numId="10">
+    <w:abstractNumId w:val="7"/>
+  </w:num>
+  <w:num w:numId="11">
+    <w:abstractNumId w:val="9"/>
+  </w:num>
+  <w:num w:numId="12">
+    <w:abstractNumId w:val="4"/>
   </w:num>
 </w:numbering>
 </file>

</xml_diff>